<commit_message>
feat: update reportTemplate for HT22
</commit_message>
<xml_diff>
--- a/Exercise3_FBA/exercise3_reportTemplate.docx
+++ b/Exercise3_FBA/exercise3_reportTemplate.docx
@@ -1,573 +1,980 @@
 
 <file path=word/document.xml><?xml version="1.0" encoding="utf-8"?>
-<w:document xmlns:wpc="http://schemas.microsoft.com/office/word/2010/wordprocessingCanvas" xmlns:cx="http://schemas.microsoft.com/office/drawing/2014/chartex" xmlns:cx1="http://schemas.microsoft.com/office/drawing/2015/9/8/chartex" xmlns:cx2="http://schemas.microsoft.com/office/drawing/2015/10/21/chartex" xmlns:cx3="http://schemas.microsoft.com/office/drawing/2016/5/9/chartex" xmlns:cx4="http://schemas.microsoft.com/office/drawing/2016/5/10/chartex" xmlns:cx5="http://schemas.microsoft.com/office/drawing/2016/5/11/chartex" xmlns:cx6="http://schemas.microsoft.com/office/drawing/2016/5/12/chartex" xmlns:cx7="http://schemas.microsoft.com/office/drawing/2016/5/13/chartex" xmlns:cx8="http://schemas.microsoft.com/office/drawing/2016/5/14/chartex" xmlns:mc="http://schemas.openxmlformats.org/markup-compatibility/2006" xmlns:aink="http://schemas.microsoft.com/office/drawing/2016/ink" xmlns:am3d="http://schemas.microsoft.com/office/drawing/2017/model3d" xmlns:o="urn:schemas-microsoft-com:office:office" xmlns:r="http://schemas.openxmlformats.org/officeDocument/2006/relationships" xmlns:m="http://schemas.openxmlformats.org/officeDocument/2006/math" xmlns:v="urn:schemas-microsoft-com:vml" xmlns:wp14="http://schemas.microsoft.com/office/word/2010/wordprocessingDrawing" xmlns:wp="http://schemas.openxmlformats.org/drawingml/2006/wordprocessingDrawing" xmlns:w10="urn:schemas-microsoft-com:office:word" xmlns:w="http://schemas.openxmlformats.org/wordprocessingml/2006/main" xmlns:w14="http://schemas.microsoft.com/office/word/2010/wordml" xmlns:w15="http://schemas.microsoft.com/office/word/2012/wordml" xmlns:w16cex="http://schemas.microsoft.com/office/word/2018/wordml/cex" xmlns:w16cid="http://schemas.microsoft.com/office/word/2016/wordml/cid" xmlns:w16="http://schemas.microsoft.com/office/word/2018/wordml" xmlns:w16se="http://schemas.microsoft.com/office/word/2015/wordml/symex" xmlns:wpg="http://schemas.microsoft.com/office/word/2010/wordprocessingGroup" xmlns:wpi="http://schemas.microsoft.com/office/word/2010/wordprocessingInk" xmlns:wne="http://schemas.microsoft.com/office/word/2006/wordml" xmlns:wps="http://schemas.microsoft.com/office/word/2010/wordprocessingShape" mc:Ignorable="w14 w15 w16se w16cid w16 w16cex wp14">
+<w:document xmlns:wpc="http://schemas.microsoft.com/office/word/2010/wordprocessingCanvas" xmlns:cx="http://schemas.microsoft.com/office/drawing/2014/chartex" xmlns:cx1="http://schemas.microsoft.com/office/drawing/2015/9/8/chartex" xmlns:cx2="http://schemas.microsoft.com/office/drawing/2015/10/21/chartex" xmlns:cx3="http://schemas.microsoft.com/office/drawing/2016/5/9/chartex" xmlns:cx4="http://schemas.microsoft.com/office/drawing/2016/5/10/chartex" xmlns:cx5="http://schemas.microsoft.com/office/drawing/2016/5/11/chartex" xmlns:cx6="http://schemas.microsoft.com/office/drawing/2016/5/12/chartex" xmlns:cx7="http://schemas.microsoft.com/office/drawing/2016/5/13/chartex" xmlns:cx8="http://schemas.microsoft.com/office/drawing/2016/5/14/chartex" xmlns:mc="http://schemas.openxmlformats.org/markup-compatibility/2006" xmlns:aink="http://schemas.microsoft.com/office/drawing/2016/ink" xmlns:am3d="http://schemas.microsoft.com/office/drawing/2017/model3d" xmlns:o="urn:schemas-microsoft-com:office:office" xmlns:r="http://schemas.openxmlformats.org/officeDocument/2006/relationships" xmlns:m="http://schemas.openxmlformats.org/officeDocument/2006/math" xmlns:v="urn:schemas-microsoft-com:vml" xmlns:wp14="http://schemas.microsoft.com/office/word/2010/wordprocessingDrawing" xmlns:wp="http://schemas.openxmlformats.org/drawingml/2006/wordprocessingDrawing" xmlns:w10="urn:schemas-microsoft-com:office:word" xmlns:w="http://schemas.openxmlformats.org/wordprocessingml/2006/main" xmlns:w14="http://schemas.microsoft.com/office/word/2010/wordml" xmlns:w15="http://schemas.microsoft.com/office/word/2012/wordml" xmlns:w16cex="http://schemas.microsoft.com/office/word/2018/wordml/cex" xmlns:w16cid="http://schemas.microsoft.com/office/word/2016/wordml/cid" xmlns:w16="http://schemas.microsoft.com/office/word/2018/wordml" xmlns:w16sdtdh="http://schemas.microsoft.com/office/word/2020/wordml/sdtdatahash" xmlns:w16se="http://schemas.microsoft.com/office/word/2015/wordml/symex" xmlns:wpg="http://schemas.microsoft.com/office/word/2010/wordprocessingGroup" xmlns:wpi="http://schemas.microsoft.com/office/word/2010/wordprocessingInk" xmlns:wne="http://schemas.microsoft.com/office/word/2006/wordml" xmlns:wps="http://schemas.microsoft.com/office/word/2010/wordprocessingShape" mc:Ignorable="w14 w15 w16se w16cid w16 w16cex w16sdtdh wp14">
   <w:body>
     <w:p>
-      <w:r>
-        <w:t>Work in pairs for this exercise. Do not “team up” with another pair of students. Each question will be graded with one point if the correct answer is provided.</w:t>
-      </w:r>
-      <w:r>
-        <w:t xml:space="preserve"> Make sure you upload this report, together with the MATLAB Live Script that you have modified to answer the other questions.</w:t>
+      <w:pPr>
+        <w:pStyle w:val="Heading1"/>
+        <w:rPr>
+          <w:rFonts w:asciiTheme="minorHAnsi" w:hAnsiTheme="minorHAnsi" w:cstheme="minorHAnsi"/>
+        </w:rPr>
+      </w:pPr>
+      <w:r>
+        <w:rPr>
+          <w:rFonts w:asciiTheme="minorHAnsi" w:hAnsiTheme="minorHAnsi" w:cstheme="minorHAnsi"/>
+        </w:rPr>
+        <w:t>1</w:t>
+      </w:r>
+      <w:r>
+        <w:rPr>
+          <w:rFonts w:asciiTheme="minorHAnsi" w:hAnsiTheme="minorHAnsi" w:cstheme="minorHAnsi"/>
+        </w:rPr>
+        <w:t>.</w:t>
+      </w:r>
+      <w:r>
+        <w:rPr>
+          <w:rFonts w:asciiTheme="minorHAnsi" w:hAnsiTheme="minorHAnsi" w:cstheme="minorHAnsi"/>
+        </w:rPr>
+        <w:tab/>
+      </w:r>
+      <w:r>
+        <w:rPr>
+          <w:rFonts w:asciiTheme="minorHAnsi" w:hAnsiTheme="minorHAnsi" w:cstheme="minorHAnsi"/>
+        </w:rPr>
+        <w:t>Finding a flux distribution</w:t>
       </w:r>
     </w:p>
     <w:p>
       <w:pPr>
         <w:rPr>
+          <w:rFonts w:cstheme="minorHAnsi"/>
+        </w:rPr>
+      </w:pPr>
+      <w:r>
+        <w:rPr>
+          <w:rFonts w:cstheme="minorHAnsi"/>
+          <w:b/>
+        </w:rPr>
+        <w:t>1.1.</w:t>
+      </w:r>
+      <w:r>
+        <w:rPr>
+          <w:rFonts w:cstheme="minorHAnsi"/>
+        </w:rPr>
+        <w:t xml:space="preserve">  </w:t>
+      </w:r>
+      <w:r>
+        <w:rPr>
+          <w:rFonts w:cstheme="minorHAnsi"/>
+          <w:b/>
+        </w:rPr>
+        <w:t>Setting up the model</w:t>
+      </w:r>
+      <w:r>
+        <w:rPr>
+          <w:rFonts w:cstheme="minorHAnsi"/>
+          <w:b/>
+        </w:rPr>
+        <w:t>:</w:t>
+      </w:r>
+      <w:r>
+        <w:rPr>
+          <w:rFonts w:cstheme="minorHAnsi"/>
+        </w:rPr>
+        <w:t xml:space="preserve"> </w:t>
+      </w:r>
+    </w:p>
+    <w:p>
+      <w:pPr>
+        <w:rPr>
+          <w:rFonts w:cstheme="minorHAnsi"/>
+        </w:rPr>
+      </w:pPr>
+      <w:r>
+        <w:rPr>
+          <w:rFonts w:cstheme="minorHAnsi"/>
+        </w:rPr>
+        <w:t>A) How many reactions does the model have?</w:t>
+      </w:r>
+    </w:p>
+    <w:p>
+      <w:pPr>
+        <w:rPr>
+          <w:rFonts w:cstheme="minorHAnsi"/>
+        </w:rPr>
+      </w:pPr>
+      <w:r>
+        <w:rPr>
+          <w:rFonts w:cstheme="minorHAnsi"/>
+        </w:rPr>
+        <w:t>B) How many metabolites?</w:t>
+      </w:r>
+    </w:p>
+    <w:p>
+      <w:pPr>
+        <w:rPr>
+          <w:rFonts w:cstheme="minorHAnsi"/>
+        </w:rPr>
+      </w:pPr>
+      <w:r>
+        <w:rPr>
+          <w:rFonts w:cstheme="minorHAnsi"/>
+        </w:rPr>
+        <w:t xml:space="preserve">C) </w:t>
+      </w:r>
+      <w:r>
+        <w:rPr>
+          <w:rFonts w:cstheme="minorHAnsi"/>
+        </w:rPr>
+        <w:t>H</w:t>
+      </w:r>
+      <w:r>
+        <w:rPr>
+          <w:rFonts w:cstheme="minorHAnsi"/>
+        </w:rPr>
+        <w:t xml:space="preserve">ow many measured fluxes should be required to compute a solution? </w:t>
+      </w:r>
+    </w:p>
+    <w:p>
+      <w:pPr>
+        <w:rPr>
+          <w:rFonts w:cstheme="minorHAnsi"/>
           <w:b/>
           <w:bCs/>
         </w:rPr>
       </w:pPr>
       <w:r>
         <w:rPr>
+          <w:rFonts w:cstheme="minorHAnsi"/>
           <w:b/>
           <w:bCs/>
         </w:rPr>
-        <w:t>DATE:</w:t>
+        <w:t>1.</w:t>
+      </w:r>
+      <w:r>
+        <w:rPr>
+          <w:rFonts w:cstheme="minorHAnsi"/>
+          <w:b/>
+          <w:bCs/>
+        </w:rPr>
+        <w:t>2</w:t>
+      </w:r>
+      <w:r>
+        <w:rPr>
+          <w:rFonts w:cstheme="minorHAnsi"/>
+          <w:b/>
+          <w:bCs/>
+        </w:rPr>
+        <w:t xml:space="preserve"> Sanity checks </w:t>
+      </w:r>
+      <w:r>
+        <w:rPr>
+          <w:rFonts w:cstheme="minorHAnsi"/>
+          <w:b/>
+          <w:bCs/>
+        </w:rPr>
+        <w:t>and consistency checks</w:t>
+      </w:r>
+      <w:r>
+        <w:rPr>
+          <w:rFonts w:cstheme="minorHAnsi"/>
+          <w:b/>
+          <w:bCs/>
+        </w:rPr>
+        <w:t>:</w:t>
       </w:r>
     </w:p>
     <w:p>
-      <w:r>
-        <w:rPr>
+      <w:pPr>
+        <w:rPr>
+          <w:rFonts w:cstheme="minorHAnsi"/>
+        </w:rPr>
+      </w:pPr>
+      <w:r>
+        <w:rPr>
+          <w:rFonts w:cstheme="minorHAnsi"/>
+        </w:rPr>
+        <w:t>A)</w:t>
+      </w:r>
+      <w:r>
+        <w:rPr>
+          <w:rFonts w:cstheme="minorHAnsi"/>
+        </w:rPr>
+        <w:t xml:space="preserve"> </w:t>
+      </w:r>
+      <w:r>
+        <w:rPr>
+          <w:rFonts w:cstheme="minorHAnsi"/>
+        </w:rPr>
+        <w:t xml:space="preserve">How many reversible reactions are there in the model? </w:t>
+      </w:r>
+      <w:r>
+        <w:rPr>
+          <w:rFonts w:cstheme="minorHAnsi"/>
+        </w:rPr>
+        <w:t xml:space="preserve">Besides the </w:t>
+      </w:r>
+      <w:proofErr w:type="spellStart"/>
+      <w:r>
+        <w:rPr>
+          <w:rFonts w:cstheme="minorHAnsi"/>
+        </w:rPr>
+        <w:t>model.rev</w:t>
+      </w:r>
+      <w:proofErr w:type="spellEnd"/>
+      <w:r>
+        <w:rPr>
+          <w:rFonts w:cstheme="minorHAnsi"/>
+        </w:rPr>
+        <w:t xml:space="preserve"> field, h</w:t>
+      </w:r>
+      <w:r>
+        <w:rPr>
+          <w:rFonts w:cstheme="minorHAnsi"/>
+        </w:rPr>
+        <w:t xml:space="preserve">ow else can you see in the model whether a reaction is </w:t>
+      </w:r>
+      <w:r>
+        <w:rPr>
+          <w:rFonts w:cstheme="minorHAnsi"/>
+        </w:rPr>
+        <w:t>mathematically</w:t>
+      </w:r>
+      <w:r>
+        <w:rPr>
+          <w:rFonts w:cstheme="minorHAnsi"/>
+        </w:rPr>
+        <w:t xml:space="preserve"> </w:t>
+      </w:r>
+      <w:r>
+        <w:rPr>
+          <w:rFonts w:cstheme="minorHAnsi"/>
+        </w:rPr>
+        <w:t xml:space="preserve">defined </w:t>
+      </w:r>
+      <w:r>
+        <w:rPr>
+          <w:rFonts w:cstheme="minorHAnsi"/>
+        </w:rPr>
+        <w:t xml:space="preserve">as </w:t>
+      </w:r>
+      <w:r>
+        <w:rPr>
+          <w:rFonts w:cstheme="minorHAnsi"/>
+        </w:rPr>
+        <w:t>reversible in the model?</w:t>
+      </w:r>
+      <w:r>
+        <w:rPr>
+          <w:rFonts w:cstheme="minorHAnsi"/>
+        </w:rPr>
+        <w:t xml:space="preserve"> </w:t>
+      </w:r>
+      <w:r>
+        <w:rPr>
+          <w:rFonts w:cstheme="minorHAnsi"/>
+        </w:rPr>
+        <w:t>A</w:t>
+      </w:r>
+      <w:r>
+        <w:rPr>
+          <w:rFonts w:cstheme="minorHAnsi"/>
+        </w:rPr>
+        <w:t xml:space="preserve">re there </w:t>
+      </w:r>
+      <w:r>
+        <w:rPr>
+          <w:rFonts w:cstheme="minorHAnsi"/>
+        </w:rPr>
+        <w:t>inconsistenc</w:t>
+      </w:r>
+      <w:r>
+        <w:rPr>
+          <w:rFonts w:cstheme="minorHAnsi"/>
+        </w:rPr>
+        <w:t>ies</w:t>
+      </w:r>
+      <w:r>
+        <w:rPr>
+          <w:rFonts w:cstheme="minorHAnsi"/>
+        </w:rPr>
+        <w:t xml:space="preserve"> </w:t>
+      </w:r>
+      <w:r>
+        <w:rPr>
+          <w:rFonts w:cstheme="minorHAnsi"/>
+        </w:rPr>
+        <w:t xml:space="preserve">in the two sources of reversibility information </w:t>
+      </w:r>
+      <w:r>
+        <w:rPr>
+          <w:rFonts w:cstheme="minorHAnsi"/>
+        </w:rPr>
+        <w:t xml:space="preserve">for </w:t>
+      </w:r>
+      <w:r>
+        <w:rPr>
+          <w:rFonts w:cstheme="minorHAnsi"/>
+        </w:rPr>
+        <w:t xml:space="preserve">any </w:t>
+      </w:r>
+      <w:r>
+        <w:rPr>
+          <w:rFonts w:cstheme="minorHAnsi"/>
+        </w:rPr>
+        <w:t>reactions</w:t>
+      </w:r>
+      <w:r>
+        <w:rPr>
+          <w:rFonts w:cstheme="minorHAnsi"/>
+        </w:rPr>
+        <w:t>?</w:t>
+      </w:r>
+    </w:p>
+    <w:p>
+      <w:pPr>
+        <w:rPr>
+          <w:rFonts w:cstheme="minorHAnsi"/>
+        </w:rPr>
+      </w:pPr>
+      <w:r>
+        <w:rPr>
+          <w:rFonts w:cstheme="minorHAnsi"/>
+        </w:rPr>
+        <w:t xml:space="preserve">B) </w:t>
+      </w:r>
+      <w:r>
+        <w:rPr>
+          <w:rFonts w:cstheme="minorHAnsi"/>
+        </w:rPr>
+        <w:t>G</w:t>
+      </w:r>
+      <w:r>
+        <w:rPr>
+          <w:rFonts w:cstheme="minorHAnsi"/>
+        </w:rPr>
+        <w:t>ive</w:t>
+      </w:r>
+      <w:r>
+        <w:rPr>
+          <w:rFonts w:cstheme="minorHAnsi"/>
+        </w:rPr>
+        <w:t xml:space="preserve"> the name</w:t>
+      </w:r>
+      <w:r>
+        <w:rPr>
+          <w:rFonts w:cstheme="minorHAnsi"/>
+        </w:rPr>
+        <w:t>s</w:t>
+      </w:r>
+      <w:r>
+        <w:rPr>
+          <w:rFonts w:cstheme="minorHAnsi"/>
+        </w:rPr>
+        <w:t xml:space="preserve"> of all the reversible reactions</w:t>
+      </w:r>
+      <w:r>
+        <w:rPr>
+          <w:rFonts w:cstheme="minorHAnsi"/>
+        </w:rPr>
+        <w:t xml:space="preserve"> in the model</w:t>
+      </w:r>
+      <w:r>
+        <w:rPr>
+          <w:rFonts w:cstheme="minorHAnsi"/>
+        </w:rPr>
+        <w:t xml:space="preserve"> and</w:t>
+      </w:r>
+      <w:r>
+        <w:rPr>
+          <w:rFonts w:cstheme="minorHAnsi"/>
+        </w:rPr>
+        <w:t xml:space="preserve"> whether they </w:t>
+      </w:r>
+      <w:r>
+        <w:rPr>
+          <w:rFonts w:cstheme="minorHAnsi"/>
+          <w:i/>
+          <w:iCs/>
+        </w:rPr>
+        <w:t xml:space="preserve">should be </w:t>
+      </w:r>
+      <w:r>
+        <w:rPr>
+          <w:rFonts w:cstheme="minorHAnsi"/>
+        </w:rPr>
+        <w:t xml:space="preserve">reversible according to textbook, </w:t>
+      </w:r>
+      <w:proofErr w:type="gramStart"/>
+      <w:r>
+        <w:rPr>
+          <w:rFonts w:cstheme="minorHAnsi"/>
+        </w:rPr>
+        <w:t>databases</w:t>
+      </w:r>
+      <w:proofErr w:type="gramEnd"/>
+      <w:r>
+        <w:rPr>
+          <w:rFonts w:cstheme="minorHAnsi"/>
+        </w:rPr>
+        <w:t xml:space="preserve"> or literature</w:t>
+      </w:r>
+      <w:r>
+        <w:rPr>
+          <w:rFonts w:cstheme="minorHAnsi"/>
+        </w:rPr>
+        <w:t>.</w:t>
+      </w:r>
+    </w:p>
+    <w:p>
+      <w:pPr>
+        <w:rPr>
+          <w:rFonts w:cstheme="minorHAnsi"/>
+        </w:rPr>
+      </w:pPr>
+      <w:r>
+        <w:rPr>
+          <w:rFonts w:cstheme="minorHAnsi"/>
+        </w:rPr>
+        <w:t xml:space="preserve">C) </w:t>
+      </w:r>
+      <w:r>
+        <w:rPr>
+          <w:rFonts w:cstheme="minorHAnsi"/>
+        </w:rPr>
+        <w:t>Introduce the necessary manual modification</w:t>
+      </w:r>
+      <w:r>
+        <w:rPr>
+          <w:rFonts w:cstheme="minorHAnsi"/>
+        </w:rPr>
+        <w:t>s</w:t>
+      </w:r>
+      <w:r>
+        <w:rPr>
+          <w:rFonts w:cstheme="minorHAnsi"/>
+        </w:rPr>
+        <w:t xml:space="preserve"> in the </w:t>
+      </w:r>
+      <w:r>
+        <w:rPr>
+          <w:rFonts w:cstheme="minorHAnsi"/>
+        </w:rPr>
+        <w:t>model</w:t>
+      </w:r>
+      <w:r>
+        <w:rPr>
+          <w:rFonts w:cstheme="minorHAnsi"/>
+        </w:rPr>
+        <w:t xml:space="preserve"> </w:t>
+      </w:r>
+      <w:r>
+        <w:rPr>
+          <w:rFonts w:cstheme="minorHAnsi"/>
+        </w:rPr>
+        <w:t xml:space="preserve">to correct the </w:t>
+      </w:r>
+      <w:proofErr w:type="spellStart"/>
+      <w:r>
+        <w:rPr>
+          <w:rFonts w:cstheme="minorHAnsi"/>
+        </w:rPr>
+        <w:t>reversibilit</w:t>
+      </w:r>
+      <w:r>
+        <w:rPr>
+          <w:rFonts w:cstheme="minorHAnsi"/>
+        </w:rPr>
+        <w:t>ies</w:t>
+      </w:r>
+      <w:proofErr w:type="spellEnd"/>
+      <w:r>
+        <w:rPr>
+          <w:rFonts w:cstheme="minorHAnsi"/>
+        </w:rPr>
+        <w:t>.</w:t>
+      </w:r>
+    </w:p>
+    <w:p>
+      <w:pPr>
+        <w:rPr>
+          <w:rFonts w:cstheme="minorHAnsi"/>
           <w:b/>
           <w:bCs/>
         </w:rPr>
-        <w:t>NAMES:</w:t>
+      </w:pPr>
+      <w:r>
+        <w:rPr>
+          <w:rFonts w:cstheme="minorHAnsi"/>
+          <w:b/>
+          <w:bCs/>
+        </w:rPr>
+        <w:t>1.3</w:t>
+      </w:r>
+      <w:r>
+        <w:rPr>
+          <w:rFonts w:cstheme="minorHAnsi"/>
+          <w:b/>
+          <w:bCs/>
+        </w:rPr>
+        <w:t>.  Determined problem</w:t>
+      </w:r>
+      <w:r>
+        <w:rPr>
+          <w:rFonts w:cstheme="minorHAnsi"/>
+          <w:b/>
+          <w:bCs/>
+        </w:rPr>
+        <w:t xml:space="preserve">: </w:t>
       </w:r>
     </w:p>
     <w:p>
       <w:pPr>
-        <w:pStyle w:val="Heading1"/>
-      </w:pPr>
-      <w:r>
-        <w:t>1</w:t>
-      </w:r>
-      <w:r>
-        <w:t>.</w:t>
-      </w:r>
-      <w:r>
-        <w:tab/>
-      </w:r>
-      <w:r>
-        <w:t>Finding a flux distribution</w:t>
+        <w:rPr>
+          <w:rFonts w:cstheme="minorHAnsi"/>
+        </w:rPr>
+      </w:pPr>
+      <w:r>
+        <w:rPr>
+          <w:rFonts w:cstheme="minorHAnsi"/>
+        </w:rPr>
+        <w:t xml:space="preserve">A) </w:t>
+      </w:r>
+      <w:r>
+        <w:rPr>
+          <w:rFonts w:cstheme="minorHAnsi"/>
+        </w:rPr>
+        <w:t>Can you solve the system as if it is determined? Explain why.</w:t>
       </w:r>
     </w:p>
     <w:p>
-      <w:r>
-        <w:rPr>
-          <w:b/>
-        </w:rPr>
-        <w:t>1.1.</w:t>
-      </w:r>
-      <w:r>
-        <w:t xml:space="preserve">  </w:t>
-      </w:r>
-      <w:r>
-        <w:rPr>
-          <w:b/>
-        </w:rPr>
-        <w:t>Setting up the model</w:t>
-      </w:r>
-      <w:r>
-        <w:rPr>
-          <w:b/>
-        </w:rPr>
-        <w:t>:</w:t>
-      </w:r>
-      <w:r>
+      <w:pPr>
+        <w:rPr>
+          <w:rFonts w:cstheme="minorHAnsi"/>
+        </w:rPr>
+      </w:pPr>
+      <w:r>
+        <w:rPr>
+          <w:rFonts w:cstheme="minorHAnsi"/>
+        </w:rPr>
+        <w:t xml:space="preserve">B) </w:t>
+      </w:r>
+      <w:r>
+        <w:rPr>
+          <w:rFonts w:cstheme="minorHAnsi"/>
+        </w:rPr>
+        <w:t xml:space="preserve">What is </w:t>
+      </w:r>
+      <w:r>
+        <w:rPr>
+          <w:rFonts w:cstheme="minorHAnsi"/>
+        </w:rPr>
+        <w:t>the rank of the matrix,</w:t>
+      </w:r>
+      <w:r>
+        <w:rPr>
+          <w:rFonts w:cstheme="minorHAnsi"/>
+        </w:rPr>
         <w:t xml:space="preserve"> </w:t>
+      </w:r>
+      <w:r>
+        <w:rPr>
+          <w:rFonts w:cstheme="minorHAnsi"/>
+        </w:rPr>
+        <w:t>what can be concluded</w:t>
+      </w:r>
+      <w:r>
+        <w:rPr>
+          <w:rFonts w:cstheme="minorHAnsi"/>
+        </w:rPr>
+        <w:t xml:space="preserve"> from this</w:t>
+      </w:r>
+      <w:r>
+        <w:rPr>
+          <w:rFonts w:cstheme="minorHAnsi"/>
+        </w:rPr>
+        <w:t>? W</w:t>
+      </w:r>
+      <w:r>
+        <w:rPr>
+          <w:rFonts w:cstheme="minorHAnsi"/>
+        </w:rPr>
+        <w:t xml:space="preserve">hat are the </w:t>
+      </w:r>
+      <w:r>
+        <w:rPr>
+          <w:rFonts w:cstheme="minorHAnsi"/>
+          <w:i/>
+        </w:rPr>
+        <w:t>real</w:t>
+      </w:r>
+      <w:r>
+        <w:rPr>
+          <w:rFonts w:cstheme="minorHAnsi"/>
+        </w:rPr>
+        <w:t xml:space="preserve"> degrees of freedom and what does this signify?</w:t>
       </w:r>
     </w:p>
     <w:p>
-      <w:r>
-        <w:t xml:space="preserve">A) How many reactions does the model have? </w:t>
+      <w:pPr>
+        <w:rPr>
+          <w:rFonts w:cstheme="minorHAnsi"/>
+        </w:rPr>
+      </w:pPr>
+      <w:r>
+        <w:rPr>
+          <w:rFonts w:cstheme="minorHAnsi"/>
+          <w:b/>
+        </w:rPr>
+        <w:t>1.4</w:t>
+      </w:r>
+      <w:r>
+        <w:rPr>
+          <w:rFonts w:cstheme="minorHAnsi"/>
+          <w:b/>
+        </w:rPr>
+        <w:t>.  Undetermined problem:</w:t>
       </w:r>
     </w:p>
     <w:p>
-      <w:r>
-        <w:t xml:space="preserve">B) How many metabolites? </w:t>
+      <w:pPr>
+        <w:rPr>
+          <w:rFonts w:cstheme="minorHAnsi"/>
+        </w:rPr>
+      </w:pPr>
+      <w:r>
+        <w:rPr>
+          <w:rFonts w:cstheme="minorHAnsi"/>
+        </w:rPr>
+        <w:t xml:space="preserve">A) </w:t>
+      </w:r>
+      <w:r>
+        <w:rPr>
+          <w:rFonts w:cstheme="minorHAnsi"/>
+        </w:rPr>
+        <w:t xml:space="preserve">Show all exchange rates in the model as a bar plot (both uptake rates and production rates) and indicate the corresponding units. What can be observed? </w:t>
       </w:r>
     </w:p>
     <w:p>
-      <w:r>
-        <w:t xml:space="preserve">C) </w:t>
-      </w:r>
-      <w:r>
-        <w:t>H</w:t>
-      </w:r>
-      <w:r>
-        <w:t xml:space="preserve">ow many measured fluxes should be required to compute a solution? </w:t>
+      <w:pPr>
+        <w:rPr>
+          <w:rFonts w:ascii="Times New Roman" w:eastAsia="Times New Roman" w:hAnsi="Times New Roman" w:cs="Times New Roman"/>
+          <w:sz w:val="24"/>
+          <w:lang w:val="sv-SE" w:eastAsia="sv-SE"/>
+        </w:rPr>
+      </w:pPr>
+      <w:r>
+        <w:rPr>
+          <w:rFonts w:cstheme="minorHAnsi"/>
+        </w:rPr>
+        <w:t xml:space="preserve">B) </w:t>
+      </w:r>
+      <w:r>
+        <w:rPr>
+          <w:rFonts w:cstheme="minorHAnsi"/>
+        </w:rPr>
+        <w:t>Comment on h</w:t>
+      </w:r>
+      <w:r>
+        <w:rPr>
+          <w:rFonts w:cstheme="minorHAnsi"/>
+        </w:rPr>
+        <w:t xml:space="preserve">ow much ATP is being produced/consumed in different </w:t>
+      </w:r>
+      <w:proofErr w:type="gramStart"/>
+      <w:r>
+        <w:rPr>
+          <w:rFonts w:cstheme="minorHAnsi"/>
+        </w:rPr>
+        <w:t>pathways</w:t>
+      </w:r>
+      <w:r>
+        <w:rPr>
+          <w:rFonts w:cstheme="minorHAnsi"/>
+        </w:rPr>
+        <w:t>, and</w:t>
+      </w:r>
+      <w:proofErr w:type="gramEnd"/>
+      <w:r>
+        <w:rPr>
+          <w:rFonts w:cstheme="minorHAnsi"/>
+        </w:rPr>
+        <w:t xml:space="preserve"> do the same for NADH and NADPH</w:t>
+      </w:r>
+      <w:r>
+        <w:rPr>
+          <w:rFonts w:cstheme="minorHAnsi"/>
+        </w:rPr>
+        <w:t xml:space="preserve">. </w:t>
+      </w:r>
+      <w:r>
+        <w:rPr>
+          <w:rFonts w:cstheme="minorHAnsi"/>
+        </w:rPr>
+        <w:t>Include all figures and describe what you observe.</w:t>
       </w:r>
     </w:p>
     <w:p>
       <w:pPr>
-        <w:rPr>
-          <w:b/>
-          <w:bCs/>
-        </w:rPr>
-      </w:pPr>
-      <w:r>
-        <w:rPr>
-          <w:b/>
-          <w:bCs/>
-        </w:rPr>
-        <w:t>1.</w:t>
-      </w:r>
-      <w:r>
-        <w:rPr>
-          <w:b/>
-          <w:bCs/>
-        </w:rPr>
-        <w:t>2</w:t>
-      </w:r>
-      <w:r>
-        <w:rPr>
-          <w:b/>
-          <w:bCs/>
-        </w:rPr>
-        <w:t xml:space="preserve"> Sanity checks </w:t>
-      </w:r>
-      <w:r>
-        <w:rPr>
-          <w:b/>
-          <w:bCs/>
-        </w:rPr>
-        <w:t>and consistency checks</w:t>
-      </w:r>
-      <w:r>
-        <w:rPr>
-          <w:b/>
-          <w:bCs/>
-        </w:rPr>
-        <w:t>:</w:t>
+        <w:pStyle w:val="Heading1"/>
+        <w:rPr>
+          <w:rFonts w:asciiTheme="minorHAnsi" w:hAnsiTheme="minorHAnsi" w:cstheme="minorHAnsi"/>
+        </w:rPr>
+      </w:pPr>
+      <w:r>
+        <w:rPr>
+          <w:rFonts w:asciiTheme="minorHAnsi" w:hAnsiTheme="minorHAnsi" w:cstheme="minorHAnsi"/>
+        </w:rPr>
+        <w:t>2.</w:t>
+      </w:r>
+      <w:r>
+        <w:rPr>
+          <w:rFonts w:asciiTheme="minorHAnsi" w:hAnsiTheme="minorHAnsi" w:cstheme="minorHAnsi"/>
+        </w:rPr>
+        <w:tab/>
+      </w:r>
+      <w:r>
+        <w:rPr>
+          <w:rFonts w:asciiTheme="minorHAnsi" w:hAnsiTheme="minorHAnsi" w:cstheme="minorHAnsi"/>
+        </w:rPr>
+        <w:t>Testing objective functions</w:t>
       </w:r>
     </w:p>
     <w:p>
-      <w:r>
-        <w:t>A)</w:t>
-      </w:r>
-      <w:r>
-        <w:t xml:space="preserve"> </w:t>
-      </w:r>
-      <w:r>
-        <w:t xml:space="preserve">How many reversible reactions are there in the model? </w:t>
-      </w:r>
-      <w:r>
-        <w:t xml:space="preserve">Besides the </w:t>
+      <w:pPr>
+        <w:rPr>
+          <w:rFonts w:cstheme="minorHAnsi"/>
+        </w:rPr>
+      </w:pPr>
+      <w:r>
+        <w:rPr>
+          <w:rFonts w:cstheme="minorHAnsi"/>
+        </w:rPr>
+        <w:t xml:space="preserve">Show all exchanges fluxes </w:t>
+      </w:r>
+      <w:r>
+        <w:rPr>
+          <w:rFonts w:cstheme="minorHAnsi"/>
+        </w:rPr>
+        <w:t>from the different object</w:t>
+      </w:r>
+      <w:r>
+        <w:rPr>
+          <w:rFonts w:cstheme="minorHAnsi"/>
+        </w:rPr>
+        <w:t xml:space="preserve">ive </w:t>
+      </w:r>
+      <w:r>
+        <w:rPr>
+          <w:rFonts w:cstheme="minorHAnsi"/>
+        </w:rPr>
+        <w:t xml:space="preserve">functions </w:t>
+      </w:r>
+      <w:r>
+        <w:rPr>
+          <w:rFonts w:cstheme="minorHAnsi"/>
+        </w:rPr>
+        <w:t xml:space="preserve">in a single </w:t>
       </w:r>
       <w:proofErr w:type="spellStart"/>
       <w:r>
-        <w:t>model.rev</w:t>
+        <w:rPr>
+          <w:rFonts w:cstheme="minorHAnsi"/>
+        </w:rPr>
+        <w:t>barplot</w:t>
       </w:r>
       <w:proofErr w:type="spellEnd"/>
       <w:r>
-        <w:t xml:space="preserve"> field, h</w:t>
-      </w:r>
-      <w:r>
-        <w:t xml:space="preserve">ow else can you see in the model whether a reaction is </w:t>
-      </w:r>
-      <w:r>
-        <w:t>mathematically</w:t>
-      </w:r>
-      <w:r>
-        <w:t xml:space="preserve"> </w:t>
-      </w:r>
-      <w:r>
-        <w:t xml:space="preserve">defined </w:t>
-      </w:r>
-      <w:r>
-        <w:t xml:space="preserve">as </w:t>
-      </w:r>
-      <w:r>
-        <w:t>reversible in the model?</w:t>
-      </w:r>
-      <w:r>
-        <w:t xml:space="preserve"> </w:t>
-      </w:r>
-      <w:r>
-        <w:t>A</w:t>
-      </w:r>
-      <w:r>
-        <w:t xml:space="preserve">re there </w:t>
-      </w:r>
-      <w:r>
-        <w:t>inconsistenc</w:t>
-      </w:r>
-      <w:r>
-        <w:t>ies</w:t>
-      </w:r>
-      <w:r>
-        <w:t xml:space="preserve"> </w:t>
-      </w:r>
-      <w:r>
-        <w:t xml:space="preserve">in the two sources of reversibility information </w:t>
-      </w:r>
-      <w:r>
-        <w:t xml:space="preserve">for </w:t>
-      </w:r>
-      <w:r>
-        <w:t xml:space="preserve">any </w:t>
-      </w:r>
-      <w:r>
-        <w:t>reactions</w:t>
-      </w:r>
-      <w:r>
-        <w:t>?</w:t>
+        <w:rPr>
+          <w:rFonts w:cstheme="minorHAnsi"/>
+        </w:rPr>
+        <w:t xml:space="preserve">. </w:t>
+      </w:r>
+      <w:r>
+        <w:rPr>
+          <w:rFonts w:cstheme="minorHAnsi"/>
+        </w:rPr>
+        <w:t>C</w:t>
+      </w:r>
+      <w:r>
+        <w:rPr>
+          <w:rFonts w:cstheme="minorHAnsi"/>
+        </w:rPr>
+        <w:t xml:space="preserve">ompare the simulation results. In each case, are the results expected? Why? </w:t>
       </w:r>
     </w:p>
     <w:p>
-      <w:r>
-        <w:t xml:space="preserve">B) </w:t>
-      </w:r>
-      <w:r>
-        <w:t>G</w:t>
-      </w:r>
-      <w:r>
-        <w:t>ive</w:t>
-      </w:r>
-      <w:r>
-        <w:t xml:space="preserve"> the name</w:t>
-      </w:r>
-      <w:r>
-        <w:t>s</w:t>
-      </w:r>
-      <w:r>
-        <w:t xml:space="preserve"> of all the reversible reactions</w:t>
-      </w:r>
-      <w:r>
-        <w:t xml:space="preserve"> in the model</w:t>
-      </w:r>
-      <w:r>
-        <w:t xml:space="preserve"> and</w:t>
-      </w:r>
-      <w:r>
-        <w:t xml:space="preserve"> whether they </w:t>
-      </w:r>
-      <w:r>
-        <w:rPr>
-          <w:i/>
-          <w:iCs/>
-        </w:rPr>
-        <w:t xml:space="preserve">should be </w:t>
-      </w:r>
-      <w:r>
-        <w:t>reversible according to textbook, databases or literature</w:t>
-      </w:r>
-      <w:r>
-        <w:t>.</w:t>
+      <w:pPr>
+        <w:pStyle w:val="Heading1"/>
+      </w:pPr>
+      <w:r>
+        <w:t>3.</w:t>
+      </w:r>
+      <w:r>
+        <w:tab/>
+      </w:r>
+      <w:r>
+        <w:t>Changing growth conditions</w:t>
       </w:r>
     </w:p>
     <w:p>
-      <w:r>
-        <w:t xml:space="preserve">C) </w:t>
-      </w:r>
-      <w:r>
-        <w:t>Introduce the necessary manual modification</w:t>
-      </w:r>
-      <w:r>
-        <w:t>s</w:t>
-      </w:r>
-      <w:r>
-        <w:t xml:space="preserve"> in the </w:t>
-      </w:r>
-      <w:r>
-        <w:t>model</w:t>
-      </w:r>
-      <w:r>
+      <w:pPr>
+        <w:rPr>
+          <w:rFonts w:cstheme="minorHAnsi"/>
+        </w:rPr>
+      </w:pPr>
+      <w:r>
+        <w:rPr>
+          <w:rFonts w:cstheme="minorHAnsi"/>
+        </w:rPr>
+        <w:t>Show all exchange fluxes in a single bar plot. Discuss</w:t>
+      </w:r>
+      <w:r>
+        <w:rPr>
+          <w:rFonts w:cstheme="minorHAnsi"/>
+        </w:rPr>
+        <w:t xml:space="preserve"> which fluxes are higher in each case and why do you think that is f</w:t>
+      </w:r>
+      <w:r>
+        <w:rPr>
+          <w:rFonts w:cstheme="minorHAnsi"/>
+        </w:rPr>
+        <w:t>rom a biological point of view.</w:t>
+      </w:r>
+      <w:r>
+        <w:rPr>
+          <w:rFonts w:cstheme="minorHAnsi"/>
+        </w:rPr>
         <w:t xml:space="preserve"> </w:t>
       </w:r>
       <w:r>
-        <w:t xml:space="preserve">to correct the </w:t>
-      </w:r>
-      <w:proofErr w:type="spellStart"/>
-      <w:r>
-        <w:t>reversibilit</w:t>
-      </w:r>
-      <w:r>
-        <w:t>ies</w:t>
-      </w:r>
-      <w:proofErr w:type="spellEnd"/>
-      <w:r>
-        <w:t>.</w:t>
+        <w:rPr>
+          <w:rFonts w:cstheme="minorHAnsi"/>
+        </w:rPr>
+        <w:t>And w</w:t>
+      </w:r>
+      <w:r>
+        <w:rPr>
+          <w:rFonts w:cstheme="minorHAnsi"/>
+        </w:rPr>
+        <w:t>hat are the values for the biomass yield [g biomass/g carbon source] in each case?</w:t>
       </w:r>
     </w:p>
     <w:p>
       <w:pPr>
-        <w:rPr>
-          <w:b/>
-          <w:bCs/>
-        </w:rPr>
-      </w:pPr>
-      <w:r>
-        <w:rPr>
-          <w:b/>
-          <w:bCs/>
-        </w:rPr>
-        <w:t>1.3</w:t>
-      </w:r>
-      <w:r>
-        <w:rPr>
-          <w:b/>
-          <w:bCs/>
-        </w:rPr>
-        <w:t>.  Determined problem</w:t>
-      </w:r>
-      <w:r>
-        <w:rPr>
-          <w:b/>
-          <w:bCs/>
-        </w:rPr>
-        <w:t xml:space="preserve">: </w:t>
+        <w:pStyle w:val="Heading1"/>
+        <w:rPr>
+          <w:rFonts w:asciiTheme="minorHAnsi" w:hAnsiTheme="minorHAnsi" w:cstheme="minorHAnsi"/>
+        </w:rPr>
+      </w:pPr>
+      <w:r>
+        <w:rPr>
+          <w:rFonts w:asciiTheme="minorHAnsi" w:hAnsiTheme="minorHAnsi" w:cstheme="minorHAnsi"/>
+        </w:rPr>
+        <w:lastRenderedPageBreak/>
+        <w:t>4.</w:t>
+      </w:r>
+      <w:r>
+        <w:rPr>
+          <w:rFonts w:asciiTheme="minorHAnsi" w:hAnsiTheme="minorHAnsi" w:cstheme="minorHAnsi"/>
+        </w:rPr>
+        <w:tab/>
+      </w:r>
+      <w:r>
+        <w:rPr>
+          <w:rFonts w:asciiTheme="minorHAnsi" w:hAnsiTheme="minorHAnsi" w:cstheme="minorHAnsi"/>
+          <w:i/>
+        </w:rPr>
+        <w:t>In</w:t>
+      </w:r>
+      <w:r>
+        <w:rPr>
+          <w:rFonts w:asciiTheme="minorHAnsi" w:hAnsiTheme="minorHAnsi" w:cstheme="minorHAnsi"/>
+          <w:i/>
+        </w:rPr>
+        <w:t xml:space="preserve"> </w:t>
+      </w:r>
+      <w:r>
+        <w:rPr>
+          <w:rFonts w:asciiTheme="minorHAnsi" w:hAnsiTheme="minorHAnsi" w:cstheme="minorHAnsi"/>
+          <w:i/>
+        </w:rPr>
+        <w:t>silico</w:t>
+      </w:r>
+      <w:r>
+        <w:rPr>
+          <w:rFonts w:asciiTheme="minorHAnsi" w:hAnsiTheme="minorHAnsi" w:cstheme="minorHAnsi"/>
+        </w:rPr>
+        <w:t xml:space="preserve"> g</w:t>
+      </w:r>
+      <w:r>
+        <w:rPr>
+          <w:rFonts w:asciiTheme="minorHAnsi" w:hAnsiTheme="minorHAnsi" w:cstheme="minorHAnsi"/>
+        </w:rPr>
+        <w:t>enetic modification</w:t>
+      </w:r>
+      <w:r>
+        <w:rPr>
+          <w:rFonts w:asciiTheme="minorHAnsi" w:hAnsiTheme="minorHAnsi" w:cstheme="minorHAnsi"/>
+        </w:rPr>
+        <w:t>s</w:t>
+      </w:r>
+      <w:r>
+        <w:rPr>
+          <w:rFonts w:asciiTheme="minorHAnsi" w:hAnsiTheme="minorHAnsi" w:cstheme="minorHAnsi"/>
+          <w:i/>
+        </w:rPr>
+        <w:t xml:space="preserve"> </w:t>
+      </w:r>
+      <w:r>
+        <w:rPr>
+          <w:rFonts w:asciiTheme="minorHAnsi" w:hAnsiTheme="minorHAnsi" w:cstheme="minorHAnsi"/>
+        </w:rPr>
+        <w:t>(</w:t>
+      </w:r>
+      <w:r>
+        <w:rPr>
+          <w:rFonts w:asciiTheme="minorHAnsi" w:hAnsiTheme="minorHAnsi" w:cstheme="minorHAnsi"/>
+        </w:rPr>
+        <w:t>bonus question</w:t>
+      </w:r>
+      <w:r>
+        <w:rPr>
+          <w:rFonts w:asciiTheme="minorHAnsi" w:hAnsiTheme="minorHAnsi" w:cstheme="minorHAnsi"/>
+        </w:rPr>
+        <w:t>)</w:t>
+      </w:r>
+      <w:r>
+        <w:rPr>
+          <w:rFonts w:asciiTheme="minorHAnsi" w:hAnsiTheme="minorHAnsi" w:cstheme="minorHAnsi"/>
+        </w:rPr>
+        <w:t>:</w:t>
+      </w:r>
+      <w:r>
+        <w:rPr>
+          <w:rFonts w:asciiTheme="minorHAnsi" w:hAnsiTheme="minorHAnsi" w:cstheme="minorHAnsi"/>
+        </w:rPr>
+        <w:t xml:space="preserve"> </w:t>
       </w:r>
     </w:p>
     <w:p>
-      <w:r>
-        <w:t xml:space="preserve">A) </w:t>
-      </w:r>
-      <w:r>
-        <w:t>Can you solve the system as if it is determined? Explain why.</w:t>
-      </w:r>
-    </w:p>
-    <w:p>
-      <w:r>
-        <w:t xml:space="preserve">B) </w:t>
-      </w:r>
-      <w:r>
-        <w:t xml:space="preserve">What is </w:t>
-      </w:r>
-      <w:r>
-        <w:t>the rank of the matrix,</w:t>
-      </w:r>
-      <w:r>
-        <w:t xml:space="preserve"> </w:t>
-      </w:r>
-      <w:r>
-        <w:t>what can be concluded</w:t>
-      </w:r>
-      <w:r>
-        <w:t xml:space="preserve"> </w:t>
-      </w:r>
-      <w:r>
-        <w:t>from this</w:t>
-      </w:r>
-      <w:r>
-        <w:t>? W</w:t>
-      </w:r>
-      <w:r>
-        <w:t xml:space="preserve">hat are the </w:t>
-      </w:r>
-      <w:r>
-        <w:rPr>
-          <w:i/>
-        </w:rPr>
-        <w:t>real</w:t>
-      </w:r>
-      <w:r>
-        <w:t xml:space="preserve"> degrees of freedom and what does this signify?</w:t>
-      </w:r>
-    </w:p>
-    <w:p>
-      <w:r>
-        <w:rPr>
-          <w:b/>
-        </w:rPr>
-        <w:t>1.4</w:t>
-      </w:r>
-      <w:r>
-        <w:rPr>
-          <w:b/>
-        </w:rPr>
-        <w:t>.  Undetermined problem:</w:t>
-      </w:r>
-    </w:p>
-    <w:p>
-      <w:r>
-        <w:t xml:space="preserve">A) </w:t>
-      </w:r>
-      <w:r>
-        <w:t xml:space="preserve">Show all exchange rates in the model as a bar plot (both uptake rates and production rates) and indicate the corresponding units. What can be observed? </w:t>
-      </w:r>
-    </w:p>
-    <w:p>
-      <w:r>
-        <w:t xml:space="preserve">B) </w:t>
-      </w:r>
-      <w:r>
-        <w:t>Comment on h</w:t>
-      </w:r>
-      <w:r>
-        <w:t xml:space="preserve">ow much ATP is being produced/consumed in different </w:t>
-      </w:r>
-      <w:proofErr w:type="gramStart"/>
-      <w:r>
-        <w:t>pathways</w:t>
-      </w:r>
-      <w:r>
-        <w:t>, and</w:t>
-      </w:r>
-      <w:proofErr w:type="gramEnd"/>
-      <w:r>
-        <w:t xml:space="preserve"> do the same for NADH and NADPH</w:t>
-      </w:r>
-      <w:r>
-        <w:t xml:space="preserve">. </w:t>
-      </w:r>
-      <w:r>
-        <w:t>Include all figures and describe what you observe.</w:t>
-      </w:r>
-    </w:p>
-    <w:p>
-      <w:pPr>
-        <w:pStyle w:val="Heading1"/>
-      </w:pPr>
-      <w:r>
-        <w:lastRenderedPageBreak/>
-        <w:t>2.</w:t>
-      </w:r>
-      <w:r>
-        <w:tab/>
-      </w:r>
-      <w:r>
-        <w:t>Testing objective functions</w:t>
-      </w:r>
-    </w:p>
-    <w:p>
-      <w:r>
-        <w:t xml:space="preserve">Show all exchanges fluxes </w:t>
-      </w:r>
-      <w:r>
-        <w:t>from the different object</w:t>
-      </w:r>
-      <w:r>
-        <w:t xml:space="preserve">ive </w:t>
-      </w:r>
-      <w:r>
-        <w:t xml:space="preserve">functions </w:t>
-      </w:r>
-      <w:r>
-        <w:t xml:space="preserve">in a single </w:t>
-      </w:r>
-      <w:proofErr w:type="spellStart"/>
-      <w:r>
-        <w:t>barplot</w:t>
-      </w:r>
-      <w:proofErr w:type="spellEnd"/>
-      <w:r>
-        <w:t xml:space="preserve">. </w:t>
-      </w:r>
-      <w:r>
-        <w:t>C</w:t>
-      </w:r>
-      <w:r>
-        <w:t>ompare the simulation results.</w:t>
-      </w:r>
-      <w:r>
-        <w:t xml:space="preserve"> In each case, are the results expected? Why? </w:t>
-      </w:r>
-    </w:p>
-    <w:p>
-      <w:pPr>
-        <w:pStyle w:val="Heading1"/>
-      </w:pPr>
-      <w:r>
-        <w:t>3.</w:t>
-      </w:r>
-      <w:r>
-        <w:tab/>
-      </w:r>
-      <w:r>
-        <w:t>Changing growth conditions</w:t>
-      </w:r>
-    </w:p>
-    <w:p>
-      <w:r>
-        <w:t>Show all exchange fluxes in a single bar plot. Discuss</w:t>
-      </w:r>
-      <w:r>
-        <w:t xml:space="preserve"> which fluxes are higher in each case and why do you think that is f</w:t>
-      </w:r>
-      <w:r>
-        <w:t>rom a biological point of view.</w:t>
-      </w:r>
-      <w:r>
-        <w:t xml:space="preserve"> </w:t>
-      </w:r>
-      <w:r>
-        <w:t>And w</w:t>
-      </w:r>
-      <w:r>
-        <w:t>hat are the values for the biomass yield [g biomass/g carbon source] in each case?</w:t>
-      </w:r>
-    </w:p>
-    <w:p>
-      <w:pPr>
-        <w:pStyle w:val="Heading1"/>
-      </w:pPr>
-      <w:r>
-        <w:t>4.</w:t>
-      </w:r>
-      <w:r>
-        <w:tab/>
-      </w:r>
-      <w:r>
-        <w:rPr>
-          <w:i/>
-        </w:rPr>
-        <w:t>In</w:t>
-      </w:r>
-      <w:r>
-        <w:rPr>
-          <w:i/>
-        </w:rPr>
-        <w:t xml:space="preserve"> </w:t>
-      </w:r>
-      <w:r>
-        <w:rPr>
-          <w:i/>
-        </w:rPr>
-        <w:t>silico</w:t>
-      </w:r>
-      <w:r>
-        <w:t xml:space="preserve"> g</w:t>
-      </w:r>
-      <w:r>
-        <w:t>enetic modification</w:t>
-      </w:r>
-      <w:r>
-        <w:t>s</w:t>
-      </w:r>
-      <w:r>
-        <w:rPr>
-          <w:i/>
-        </w:rPr>
-        <w:t xml:space="preserve"> </w:t>
-      </w:r>
-      <w:r>
-        <w:t>(</w:t>
-      </w:r>
-      <w:r>
-        <w:t>bonus question</w:t>
-      </w:r>
-      <w:r>
-        <w:t>)</w:t>
-      </w:r>
-      <w:r>
-        <w:t>:</w:t>
-      </w:r>
-      <w:r>
-        <w:t xml:space="preserve"> </w:t>
-      </w:r>
-    </w:p>
-    <w:p>
-      <w:r>
+      <w:pPr>
+        <w:rPr>
+          <w:rFonts w:cstheme="minorHAnsi"/>
+        </w:rPr>
+      </w:pPr>
+      <w:r>
+        <w:rPr>
+          <w:rFonts w:cstheme="minorHAnsi"/>
+        </w:rPr>
         <w:t xml:space="preserve">List 3 genes that the model shows are essential for growth. </w:t>
       </w:r>
       <w:r>
+        <w:rPr>
+          <w:rFonts w:cstheme="minorHAnsi"/>
+        </w:rPr>
         <w:t xml:space="preserve">Explain </w:t>
       </w:r>
       <w:r>
+        <w:rPr>
+          <w:rFonts w:cstheme="minorHAnsi"/>
+        </w:rPr>
         <w:t xml:space="preserve">why each of these </w:t>
       </w:r>
       <w:r>
+        <w:rPr>
+          <w:rFonts w:cstheme="minorHAnsi"/>
+        </w:rPr>
         <w:t>are essential when looking at the metabolic network and explain how you have identified these 3 genes.</w:t>
       </w:r>
     </w:p>
@@ -583,7 +990,7 @@
 </file>
 
 <file path=word/endnotes.xml><?xml version="1.0" encoding="utf-8"?>
-<w:endnotes xmlns:wpc="http://schemas.microsoft.com/office/word/2010/wordprocessingCanvas" xmlns:cx="http://schemas.microsoft.com/office/drawing/2014/chartex" xmlns:cx1="http://schemas.microsoft.com/office/drawing/2015/9/8/chartex" xmlns:cx2="http://schemas.microsoft.com/office/drawing/2015/10/21/chartex" xmlns:cx3="http://schemas.microsoft.com/office/drawing/2016/5/9/chartex" xmlns:cx4="http://schemas.microsoft.com/office/drawing/2016/5/10/chartex" xmlns:cx5="http://schemas.microsoft.com/office/drawing/2016/5/11/chartex" xmlns:cx6="http://schemas.microsoft.com/office/drawing/2016/5/12/chartex" xmlns:cx7="http://schemas.microsoft.com/office/drawing/2016/5/13/chartex" xmlns:cx8="http://schemas.microsoft.com/office/drawing/2016/5/14/chartex" xmlns:mc="http://schemas.openxmlformats.org/markup-compatibility/2006" xmlns:aink="http://schemas.microsoft.com/office/drawing/2016/ink" xmlns:am3d="http://schemas.microsoft.com/office/drawing/2017/model3d" xmlns:o="urn:schemas-microsoft-com:office:office" xmlns:r="http://schemas.openxmlformats.org/officeDocument/2006/relationships" xmlns:m="http://schemas.openxmlformats.org/officeDocument/2006/math" xmlns:v="urn:schemas-microsoft-com:vml" xmlns:wp14="http://schemas.microsoft.com/office/word/2010/wordprocessingDrawing" xmlns:wp="http://schemas.openxmlformats.org/drawingml/2006/wordprocessingDrawing" xmlns:w10="urn:schemas-microsoft-com:office:word" xmlns:w="http://schemas.openxmlformats.org/wordprocessingml/2006/main" xmlns:w14="http://schemas.microsoft.com/office/word/2010/wordml" xmlns:w15="http://schemas.microsoft.com/office/word/2012/wordml" xmlns:w16cex="http://schemas.microsoft.com/office/word/2018/wordml/cex" xmlns:w16cid="http://schemas.microsoft.com/office/word/2016/wordml/cid" xmlns:w16="http://schemas.microsoft.com/office/word/2018/wordml" xmlns:w16se="http://schemas.microsoft.com/office/word/2015/wordml/symex" xmlns:wpg="http://schemas.microsoft.com/office/word/2010/wordprocessingGroup" xmlns:wpi="http://schemas.microsoft.com/office/word/2010/wordprocessingInk" xmlns:wne="http://schemas.microsoft.com/office/word/2006/wordml" xmlns:wps="http://schemas.microsoft.com/office/word/2010/wordprocessingShape" mc:Ignorable="w14 w15 w16se w16cid w16 w16cex wp14">
+<w:endnotes xmlns:wpc="http://schemas.microsoft.com/office/word/2010/wordprocessingCanvas" xmlns:cx="http://schemas.microsoft.com/office/drawing/2014/chartex" xmlns:cx1="http://schemas.microsoft.com/office/drawing/2015/9/8/chartex" xmlns:cx2="http://schemas.microsoft.com/office/drawing/2015/10/21/chartex" xmlns:cx3="http://schemas.microsoft.com/office/drawing/2016/5/9/chartex" xmlns:cx4="http://schemas.microsoft.com/office/drawing/2016/5/10/chartex" xmlns:cx5="http://schemas.microsoft.com/office/drawing/2016/5/11/chartex" xmlns:cx6="http://schemas.microsoft.com/office/drawing/2016/5/12/chartex" xmlns:cx7="http://schemas.microsoft.com/office/drawing/2016/5/13/chartex" xmlns:cx8="http://schemas.microsoft.com/office/drawing/2016/5/14/chartex" xmlns:mc="http://schemas.openxmlformats.org/markup-compatibility/2006" xmlns:aink="http://schemas.microsoft.com/office/drawing/2016/ink" xmlns:am3d="http://schemas.microsoft.com/office/drawing/2017/model3d" xmlns:o="urn:schemas-microsoft-com:office:office" xmlns:r="http://schemas.openxmlformats.org/officeDocument/2006/relationships" xmlns:m="http://schemas.openxmlformats.org/officeDocument/2006/math" xmlns:v="urn:schemas-microsoft-com:vml" xmlns:wp14="http://schemas.microsoft.com/office/word/2010/wordprocessingDrawing" xmlns:wp="http://schemas.openxmlformats.org/drawingml/2006/wordprocessingDrawing" xmlns:w10="urn:schemas-microsoft-com:office:word" xmlns:w="http://schemas.openxmlformats.org/wordprocessingml/2006/main" xmlns:w14="http://schemas.microsoft.com/office/word/2010/wordml" xmlns:w15="http://schemas.microsoft.com/office/word/2012/wordml" xmlns:w16cex="http://schemas.microsoft.com/office/word/2018/wordml/cex" xmlns:w16cid="http://schemas.microsoft.com/office/word/2016/wordml/cid" xmlns:w16="http://schemas.microsoft.com/office/word/2018/wordml" xmlns:w16sdtdh="http://schemas.microsoft.com/office/word/2020/wordml/sdtdatahash" xmlns:w16se="http://schemas.microsoft.com/office/word/2015/wordml/symex" xmlns:wpg="http://schemas.microsoft.com/office/word/2010/wordprocessingGroup" xmlns:wpi="http://schemas.microsoft.com/office/word/2010/wordprocessingInk" xmlns:wne="http://schemas.microsoft.com/office/word/2006/wordml" xmlns:wps="http://schemas.microsoft.com/office/word/2010/wordprocessingShape" mc:Ignorable="w14 w15 w16se w16cid w16 w16cex w16sdtdh wp14">
   <w:endnote w:type="separator" w:id="-1">
     <w:p>
       <w:r>
@@ -605,7 +1012,7 @@
 </file>
 
 <file path=word/footnotes.xml><?xml version="1.0" encoding="utf-8"?>
-<w:footnotes xmlns:wpc="http://schemas.microsoft.com/office/word/2010/wordprocessingCanvas" xmlns:cx="http://schemas.microsoft.com/office/drawing/2014/chartex" xmlns:cx1="http://schemas.microsoft.com/office/drawing/2015/9/8/chartex" xmlns:cx2="http://schemas.microsoft.com/office/drawing/2015/10/21/chartex" xmlns:cx3="http://schemas.microsoft.com/office/drawing/2016/5/9/chartex" xmlns:cx4="http://schemas.microsoft.com/office/drawing/2016/5/10/chartex" xmlns:cx5="http://schemas.microsoft.com/office/drawing/2016/5/11/chartex" xmlns:cx6="http://schemas.microsoft.com/office/drawing/2016/5/12/chartex" xmlns:cx7="http://schemas.microsoft.com/office/drawing/2016/5/13/chartex" xmlns:cx8="http://schemas.microsoft.com/office/drawing/2016/5/14/chartex" xmlns:mc="http://schemas.openxmlformats.org/markup-compatibility/2006" xmlns:aink="http://schemas.microsoft.com/office/drawing/2016/ink" xmlns:am3d="http://schemas.microsoft.com/office/drawing/2017/model3d" xmlns:o="urn:schemas-microsoft-com:office:office" xmlns:r="http://schemas.openxmlformats.org/officeDocument/2006/relationships" xmlns:m="http://schemas.openxmlformats.org/officeDocument/2006/math" xmlns:v="urn:schemas-microsoft-com:vml" xmlns:wp14="http://schemas.microsoft.com/office/word/2010/wordprocessingDrawing" xmlns:wp="http://schemas.openxmlformats.org/drawingml/2006/wordprocessingDrawing" xmlns:w10="urn:schemas-microsoft-com:office:word" xmlns:w="http://schemas.openxmlformats.org/wordprocessingml/2006/main" xmlns:w14="http://schemas.microsoft.com/office/word/2010/wordml" xmlns:w15="http://schemas.microsoft.com/office/word/2012/wordml" xmlns:w16cex="http://schemas.microsoft.com/office/word/2018/wordml/cex" xmlns:w16cid="http://schemas.microsoft.com/office/word/2016/wordml/cid" xmlns:w16="http://schemas.microsoft.com/office/word/2018/wordml" xmlns:w16se="http://schemas.microsoft.com/office/word/2015/wordml/symex" xmlns:wpg="http://schemas.microsoft.com/office/word/2010/wordprocessingGroup" xmlns:wpi="http://schemas.microsoft.com/office/word/2010/wordprocessingInk" xmlns:wne="http://schemas.microsoft.com/office/word/2006/wordml" xmlns:wps="http://schemas.microsoft.com/office/word/2010/wordprocessingShape" mc:Ignorable="w14 w15 w16se w16cid w16 w16cex wp14">
+<w:footnotes xmlns:wpc="http://schemas.microsoft.com/office/word/2010/wordprocessingCanvas" xmlns:cx="http://schemas.microsoft.com/office/drawing/2014/chartex" xmlns:cx1="http://schemas.microsoft.com/office/drawing/2015/9/8/chartex" xmlns:cx2="http://schemas.microsoft.com/office/drawing/2015/10/21/chartex" xmlns:cx3="http://schemas.microsoft.com/office/drawing/2016/5/9/chartex" xmlns:cx4="http://schemas.microsoft.com/office/drawing/2016/5/10/chartex" xmlns:cx5="http://schemas.microsoft.com/office/drawing/2016/5/11/chartex" xmlns:cx6="http://schemas.microsoft.com/office/drawing/2016/5/12/chartex" xmlns:cx7="http://schemas.microsoft.com/office/drawing/2016/5/13/chartex" xmlns:cx8="http://schemas.microsoft.com/office/drawing/2016/5/14/chartex" xmlns:mc="http://schemas.openxmlformats.org/markup-compatibility/2006" xmlns:aink="http://schemas.microsoft.com/office/drawing/2016/ink" xmlns:am3d="http://schemas.microsoft.com/office/drawing/2017/model3d" xmlns:o="urn:schemas-microsoft-com:office:office" xmlns:r="http://schemas.openxmlformats.org/officeDocument/2006/relationships" xmlns:m="http://schemas.openxmlformats.org/officeDocument/2006/math" xmlns:v="urn:schemas-microsoft-com:vml" xmlns:wp14="http://schemas.microsoft.com/office/word/2010/wordprocessingDrawing" xmlns:wp="http://schemas.openxmlformats.org/drawingml/2006/wordprocessingDrawing" xmlns:w10="urn:schemas-microsoft-com:office:word" xmlns:w="http://schemas.openxmlformats.org/wordprocessingml/2006/main" xmlns:w14="http://schemas.microsoft.com/office/word/2010/wordml" xmlns:w15="http://schemas.microsoft.com/office/word/2012/wordml" xmlns:w16cex="http://schemas.microsoft.com/office/word/2018/wordml/cex" xmlns:w16cid="http://schemas.microsoft.com/office/word/2016/wordml/cid" xmlns:w16="http://schemas.microsoft.com/office/word/2018/wordml" xmlns:w16sdtdh="http://schemas.microsoft.com/office/word/2020/wordml/sdtdatahash" xmlns:w16se="http://schemas.microsoft.com/office/word/2015/wordml/symex" xmlns:wpg="http://schemas.microsoft.com/office/word/2010/wordprocessingGroup" xmlns:wpi="http://schemas.microsoft.com/office/word/2010/wordprocessingInk" xmlns:wne="http://schemas.microsoft.com/office/word/2006/wordml" xmlns:wps="http://schemas.microsoft.com/office/word/2010/wordprocessingShape" mc:Ignorable="w14 w15 w16se w16cid w16 w16cex w16sdtdh wp14">
   <w:footnote w:type="separator" w:id="-1">
     <w:p>
       <w:r>
@@ -627,7 +1034,7 @@
 </file>
 
 <file path=word/header1.xml><?xml version="1.0" encoding="utf-8"?>
-<w:hdr xmlns:wpc="http://schemas.microsoft.com/office/word/2010/wordprocessingCanvas" xmlns:cx="http://schemas.microsoft.com/office/drawing/2014/chartex" xmlns:cx1="http://schemas.microsoft.com/office/drawing/2015/9/8/chartex" xmlns:cx2="http://schemas.microsoft.com/office/drawing/2015/10/21/chartex" xmlns:cx3="http://schemas.microsoft.com/office/drawing/2016/5/9/chartex" xmlns:cx4="http://schemas.microsoft.com/office/drawing/2016/5/10/chartex" xmlns:cx5="http://schemas.microsoft.com/office/drawing/2016/5/11/chartex" xmlns:cx6="http://schemas.microsoft.com/office/drawing/2016/5/12/chartex" xmlns:cx7="http://schemas.microsoft.com/office/drawing/2016/5/13/chartex" xmlns:cx8="http://schemas.microsoft.com/office/drawing/2016/5/14/chartex" xmlns:mc="http://schemas.openxmlformats.org/markup-compatibility/2006" xmlns:aink="http://schemas.microsoft.com/office/drawing/2016/ink" xmlns:am3d="http://schemas.microsoft.com/office/drawing/2017/model3d" xmlns:o="urn:schemas-microsoft-com:office:office" xmlns:r="http://schemas.openxmlformats.org/officeDocument/2006/relationships" xmlns:m="http://schemas.openxmlformats.org/officeDocument/2006/math" xmlns:v="urn:schemas-microsoft-com:vml" xmlns:wp14="http://schemas.microsoft.com/office/word/2010/wordprocessingDrawing" xmlns:wp="http://schemas.openxmlformats.org/drawingml/2006/wordprocessingDrawing" xmlns:w10="urn:schemas-microsoft-com:office:word" xmlns:w="http://schemas.openxmlformats.org/wordprocessingml/2006/main" xmlns:w14="http://schemas.microsoft.com/office/word/2010/wordml" xmlns:w15="http://schemas.microsoft.com/office/word/2012/wordml" xmlns:w16cex="http://schemas.microsoft.com/office/word/2018/wordml/cex" xmlns:w16cid="http://schemas.microsoft.com/office/word/2016/wordml/cid" xmlns:w16="http://schemas.microsoft.com/office/word/2018/wordml" xmlns:w16se="http://schemas.microsoft.com/office/word/2015/wordml/symex" xmlns:wpg="http://schemas.microsoft.com/office/word/2010/wordprocessingGroup" xmlns:wpi="http://schemas.microsoft.com/office/word/2010/wordprocessingInk" xmlns:wne="http://schemas.microsoft.com/office/word/2006/wordml" xmlns:wps="http://schemas.microsoft.com/office/word/2010/wordprocessingShape" mc:Ignorable="w14 w15 w16se w16cid w16 w16cex wp14">
+<w:hdr xmlns:wpc="http://schemas.microsoft.com/office/word/2010/wordprocessingCanvas" xmlns:cx="http://schemas.microsoft.com/office/drawing/2014/chartex" xmlns:cx1="http://schemas.microsoft.com/office/drawing/2015/9/8/chartex" xmlns:cx2="http://schemas.microsoft.com/office/drawing/2015/10/21/chartex" xmlns:cx3="http://schemas.microsoft.com/office/drawing/2016/5/9/chartex" xmlns:cx4="http://schemas.microsoft.com/office/drawing/2016/5/10/chartex" xmlns:cx5="http://schemas.microsoft.com/office/drawing/2016/5/11/chartex" xmlns:cx6="http://schemas.microsoft.com/office/drawing/2016/5/12/chartex" xmlns:cx7="http://schemas.microsoft.com/office/drawing/2016/5/13/chartex" xmlns:cx8="http://schemas.microsoft.com/office/drawing/2016/5/14/chartex" xmlns:mc="http://schemas.openxmlformats.org/markup-compatibility/2006" xmlns:aink="http://schemas.microsoft.com/office/drawing/2016/ink" xmlns:am3d="http://schemas.microsoft.com/office/drawing/2017/model3d" xmlns:o="urn:schemas-microsoft-com:office:office" xmlns:r="http://schemas.openxmlformats.org/officeDocument/2006/relationships" xmlns:m="http://schemas.openxmlformats.org/officeDocument/2006/math" xmlns:v="urn:schemas-microsoft-com:vml" xmlns:wp14="http://schemas.microsoft.com/office/word/2010/wordprocessingDrawing" xmlns:wp="http://schemas.openxmlformats.org/drawingml/2006/wordprocessingDrawing" xmlns:w10="urn:schemas-microsoft-com:office:word" xmlns:w="http://schemas.openxmlformats.org/wordprocessingml/2006/main" xmlns:w14="http://schemas.microsoft.com/office/word/2010/wordml" xmlns:w15="http://schemas.microsoft.com/office/word/2012/wordml" xmlns:w16cex="http://schemas.microsoft.com/office/word/2018/wordml/cex" xmlns:w16cid="http://schemas.microsoft.com/office/word/2016/wordml/cid" xmlns:w16="http://schemas.microsoft.com/office/word/2018/wordml" xmlns:w16sdtdh="http://schemas.microsoft.com/office/word/2020/wordml/sdtdatahash" xmlns:w16se="http://schemas.microsoft.com/office/word/2015/wordml/symex" xmlns:wpg="http://schemas.microsoft.com/office/word/2010/wordprocessingGroup" xmlns:wpi="http://schemas.microsoft.com/office/word/2010/wordprocessingInk" xmlns:wne="http://schemas.microsoft.com/office/word/2006/wordml" xmlns:wps="http://schemas.microsoft.com/office/word/2010/wordprocessingShape" mc:Ignorable="w14 w15 w16se w16cid w16 w16cex w16sdtdh wp14">
   <w:p>
     <w:pPr>
       <w:pStyle w:val="Header"/>
@@ -644,7 +1051,7 @@
 </file>
 
 <file path=word/numbering.xml><?xml version="1.0" encoding="utf-8"?>
-<w:numbering xmlns:wpc="http://schemas.microsoft.com/office/word/2010/wordprocessingCanvas" xmlns:cx="http://schemas.microsoft.com/office/drawing/2014/chartex" xmlns:cx1="http://schemas.microsoft.com/office/drawing/2015/9/8/chartex" xmlns:cx2="http://schemas.microsoft.com/office/drawing/2015/10/21/chartex" xmlns:cx3="http://schemas.microsoft.com/office/drawing/2016/5/9/chartex" xmlns:cx4="http://schemas.microsoft.com/office/drawing/2016/5/10/chartex" xmlns:cx5="http://schemas.microsoft.com/office/drawing/2016/5/11/chartex" xmlns:cx6="http://schemas.microsoft.com/office/drawing/2016/5/12/chartex" xmlns:cx7="http://schemas.microsoft.com/office/drawing/2016/5/13/chartex" xmlns:cx8="http://schemas.microsoft.com/office/drawing/2016/5/14/chartex" xmlns:mc="http://schemas.openxmlformats.org/markup-compatibility/2006" xmlns:aink="http://schemas.microsoft.com/office/drawing/2016/ink" xmlns:am3d="http://schemas.microsoft.com/office/drawing/2017/model3d" xmlns:o="urn:schemas-microsoft-com:office:office" xmlns:r="http://schemas.openxmlformats.org/officeDocument/2006/relationships" xmlns:m="http://schemas.openxmlformats.org/officeDocument/2006/math" xmlns:v="urn:schemas-microsoft-com:vml" xmlns:wp14="http://schemas.microsoft.com/office/word/2010/wordprocessingDrawing" xmlns:wp="http://schemas.openxmlformats.org/drawingml/2006/wordprocessingDrawing" xmlns:w10="urn:schemas-microsoft-com:office:word" xmlns:w="http://schemas.openxmlformats.org/wordprocessingml/2006/main" xmlns:w14="http://schemas.microsoft.com/office/word/2010/wordml" xmlns:w15="http://schemas.microsoft.com/office/word/2012/wordml" xmlns:w16cex="http://schemas.microsoft.com/office/word/2018/wordml/cex" xmlns:w16cid="http://schemas.microsoft.com/office/word/2016/wordml/cid" xmlns:w16="http://schemas.microsoft.com/office/word/2018/wordml" xmlns:w16se="http://schemas.microsoft.com/office/word/2015/wordml/symex" xmlns:wpg="http://schemas.microsoft.com/office/word/2010/wordprocessingGroup" xmlns:wpi="http://schemas.microsoft.com/office/word/2010/wordprocessingInk" xmlns:wne="http://schemas.microsoft.com/office/word/2006/wordml" xmlns:wps="http://schemas.microsoft.com/office/word/2010/wordprocessingShape" mc:Ignorable="w14 w15 w16se w16cid w16 w16cex wp14">
+<w:numbering xmlns:wpc="http://schemas.microsoft.com/office/word/2010/wordprocessingCanvas" xmlns:cx="http://schemas.microsoft.com/office/drawing/2014/chartex" xmlns:cx1="http://schemas.microsoft.com/office/drawing/2015/9/8/chartex" xmlns:cx2="http://schemas.microsoft.com/office/drawing/2015/10/21/chartex" xmlns:cx3="http://schemas.microsoft.com/office/drawing/2016/5/9/chartex" xmlns:cx4="http://schemas.microsoft.com/office/drawing/2016/5/10/chartex" xmlns:cx5="http://schemas.microsoft.com/office/drawing/2016/5/11/chartex" xmlns:cx6="http://schemas.microsoft.com/office/drawing/2016/5/12/chartex" xmlns:cx7="http://schemas.microsoft.com/office/drawing/2016/5/13/chartex" xmlns:cx8="http://schemas.microsoft.com/office/drawing/2016/5/14/chartex" xmlns:mc="http://schemas.openxmlformats.org/markup-compatibility/2006" xmlns:aink="http://schemas.microsoft.com/office/drawing/2016/ink" xmlns:am3d="http://schemas.microsoft.com/office/drawing/2017/model3d" xmlns:o="urn:schemas-microsoft-com:office:office" xmlns:r="http://schemas.openxmlformats.org/officeDocument/2006/relationships" xmlns:m="http://schemas.openxmlformats.org/officeDocument/2006/math" xmlns:v="urn:schemas-microsoft-com:vml" xmlns:wp14="http://schemas.microsoft.com/office/word/2010/wordprocessingDrawing" xmlns:wp="http://schemas.openxmlformats.org/drawingml/2006/wordprocessingDrawing" xmlns:w10="urn:schemas-microsoft-com:office:word" xmlns:w="http://schemas.openxmlformats.org/wordprocessingml/2006/main" xmlns:w14="http://schemas.microsoft.com/office/word/2010/wordml" xmlns:w15="http://schemas.microsoft.com/office/word/2012/wordml" xmlns:w16cex="http://schemas.microsoft.com/office/word/2018/wordml/cex" xmlns:w16cid="http://schemas.microsoft.com/office/word/2016/wordml/cid" xmlns:w16="http://schemas.microsoft.com/office/word/2018/wordml" xmlns:w16sdtdh="http://schemas.microsoft.com/office/word/2020/wordml/sdtdatahash" xmlns:w16se="http://schemas.microsoft.com/office/word/2015/wordml/symex" xmlns:wpg="http://schemas.microsoft.com/office/word/2010/wordprocessingGroup" xmlns:wpi="http://schemas.microsoft.com/office/word/2010/wordprocessingInk" xmlns:wne="http://schemas.microsoft.com/office/word/2006/wordml" xmlns:wps="http://schemas.microsoft.com/office/word/2010/wordprocessingShape" mc:Ignorable="w14 w15 w16se w16cid w16 w16cex w16sdtdh wp14">
   <w:abstractNum w:abstractNumId="0" w15:restartNumberingAfterBreak="0">
     <w:nsid w:val="11104FD1"/>
     <w:multiLevelType w:val="multilevel"/>
@@ -1336,6 +1743,119 @@
     </w:lvl>
   </w:abstractNum>
   <w:abstractNum w:abstractNumId="6" w15:restartNumberingAfterBreak="0">
+    <w:nsid w:val="515D1F4E"/>
+    <w:multiLevelType w:val="hybridMultilevel"/>
+    <w:tmpl w:val="30905390"/>
+    <w:lvl w:ilvl="0" w:tplc="48EC0CD8">
+      <w:start w:val="1"/>
+      <w:numFmt w:val="bullet"/>
+      <w:lvlText w:val="-"/>
+      <w:lvlJc w:val="left"/>
+      <w:pPr>
+        <w:ind w:left="720" w:hanging="360"/>
+      </w:pPr>
+      <w:rPr>
+        <w:rFonts w:ascii="Calibri" w:eastAsiaTheme="minorHAnsi" w:hAnsi="Calibri" w:cs="Calibri" w:hint="default"/>
+      </w:rPr>
+    </w:lvl>
+    <w:lvl w:ilvl="1" w:tplc="041D0003" w:tentative="1">
+      <w:start w:val="1"/>
+      <w:numFmt w:val="bullet"/>
+      <w:lvlText w:val="o"/>
+      <w:lvlJc w:val="left"/>
+      <w:pPr>
+        <w:ind w:left="1440" w:hanging="360"/>
+      </w:pPr>
+      <w:rPr>
+        <w:rFonts w:ascii="Courier New" w:hAnsi="Courier New" w:cs="Courier New" w:hint="default"/>
+      </w:rPr>
+    </w:lvl>
+    <w:lvl w:ilvl="2" w:tplc="041D0005" w:tentative="1">
+      <w:start w:val="1"/>
+      <w:numFmt w:val="bullet"/>
+      <w:lvlText w:val=""/>
+      <w:lvlJc w:val="left"/>
+      <w:pPr>
+        <w:ind w:left="2160" w:hanging="360"/>
+      </w:pPr>
+      <w:rPr>
+        <w:rFonts w:ascii="Wingdings" w:hAnsi="Wingdings" w:hint="default"/>
+      </w:rPr>
+    </w:lvl>
+    <w:lvl w:ilvl="3" w:tplc="041D0001" w:tentative="1">
+      <w:start w:val="1"/>
+      <w:numFmt w:val="bullet"/>
+      <w:lvlText w:val=""/>
+      <w:lvlJc w:val="left"/>
+      <w:pPr>
+        <w:ind w:left="2880" w:hanging="360"/>
+      </w:pPr>
+      <w:rPr>
+        <w:rFonts w:ascii="Symbol" w:hAnsi="Symbol" w:hint="default"/>
+      </w:rPr>
+    </w:lvl>
+    <w:lvl w:ilvl="4" w:tplc="041D0003" w:tentative="1">
+      <w:start w:val="1"/>
+      <w:numFmt w:val="bullet"/>
+      <w:lvlText w:val="o"/>
+      <w:lvlJc w:val="left"/>
+      <w:pPr>
+        <w:ind w:left="3600" w:hanging="360"/>
+      </w:pPr>
+      <w:rPr>
+        <w:rFonts w:ascii="Courier New" w:hAnsi="Courier New" w:cs="Courier New" w:hint="default"/>
+      </w:rPr>
+    </w:lvl>
+    <w:lvl w:ilvl="5" w:tplc="041D0005" w:tentative="1">
+      <w:start w:val="1"/>
+      <w:numFmt w:val="bullet"/>
+      <w:lvlText w:val=""/>
+      <w:lvlJc w:val="left"/>
+      <w:pPr>
+        <w:ind w:left="4320" w:hanging="360"/>
+      </w:pPr>
+      <w:rPr>
+        <w:rFonts w:ascii="Wingdings" w:hAnsi="Wingdings" w:hint="default"/>
+      </w:rPr>
+    </w:lvl>
+    <w:lvl w:ilvl="6" w:tplc="041D0001" w:tentative="1">
+      <w:start w:val="1"/>
+      <w:numFmt w:val="bullet"/>
+      <w:lvlText w:val=""/>
+      <w:lvlJc w:val="left"/>
+      <w:pPr>
+        <w:ind w:left="5040" w:hanging="360"/>
+      </w:pPr>
+      <w:rPr>
+        <w:rFonts w:ascii="Symbol" w:hAnsi="Symbol" w:hint="default"/>
+      </w:rPr>
+    </w:lvl>
+    <w:lvl w:ilvl="7" w:tplc="041D0003" w:tentative="1">
+      <w:start w:val="1"/>
+      <w:numFmt w:val="bullet"/>
+      <w:lvlText w:val="o"/>
+      <w:lvlJc w:val="left"/>
+      <w:pPr>
+        <w:ind w:left="5760" w:hanging="360"/>
+      </w:pPr>
+      <w:rPr>
+        <w:rFonts w:ascii="Courier New" w:hAnsi="Courier New" w:cs="Courier New" w:hint="default"/>
+      </w:rPr>
+    </w:lvl>
+    <w:lvl w:ilvl="8" w:tplc="041D0005" w:tentative="1">
+      <w:start w:val="1"/>
+      <w:numFmt w:val="bullet"/>
+      <w:lvlText w:val=""/>
+      <w:lvlJc w:val="left"/>
+      <w:pPr>
+        <w:ind w:left="6480" w:hanging="360"/>
+      </w:pPr>
+      <w:rPr>
+        <w:rFonts w:ascii="Wingdings" w:hAnsi="Wingdings" w:hint="default"/>
+      </w:rPr>
+    </w:lvl>
+  </w:abstractNum>
+  <w:abstractNum w:abstractNumId="7" w15:restartNumberingAfterBreak="0">
     <w:nsid w:val="58DA7372"/>
     <w:multiLevelType w:val="multilevel"/>
     <w:tmpl w:val="51FEFAA6"/>
@@ -1448,7 +1968,7 @@
       </w:pPr>
     </w:lvl>
   </w:abstractNum>
-  <w:abstractNum w:abstractNumId="7" w15:restartNumberingAfterBreak="0">
+  <w:abstractNum w:abstractNumId="8" w15:restartNumberingAfterBreak="0">
     <w:nsid w:val="605279EE"/>
     <w:multiLevelType w:val="multilevel"/>
     <w:tmpl w:val="E9EA5882"/>
@@ -1564,7 +2084,7 @@
       </w:pPr>
     </w:lvl>
   </w:abstractNum>
-  <w:abstractNum w:abstractNumId="8" w15:restartNumberingAfterBreak="0">
+  <w:abstractNum w:abstractNumId="9" w15:restartNumberingAfterBreak="0">
     <w:nsid w:val="691F1F2F"/>
     <w:multiLevelType w:val="hybridMultilevel"/>
     <w:tmpl w:val="C5EED58E"/>
@@ -1653,7 +2173,7 @@
       </w:pPr>
     </w:lvl>
   </w:abstractNum>
-  <w:abstractNum w:abstractNumId="9" w15:restartNumberingAfterBreak="0">
+  <w:abstractNum w:abstractNumId="10" w15:restartNumberingAfterBreak="0">
     <w:nsid w:val="692F0117"/>
     <w:multiLevelType w:val="multilevel"/>
     <w:tmpl w:val="F0B627BA"/>
@@ -1802,7 +2322,7 @@
       </w:rPr>
     </w:lvl>
   </w:abstractNum>
-  <w:abstractNum w:abstractNumId="10" w15:restartNumberingAfterBreak="0">
+  <w:abstractNum w:abstractNumId="11" w15:restartNumberingAfterBreak="0">
     <w:nsid w:val="6A922328"/>
     <w:multiLevelType w:val="multilevel"/>
     <w:tmpl w:val="02C8017C"/>
@@ -1915,7 +2435,7 @@
       </w:pPr>
     </w:lvl>
   </w:abstractNum>
-  <w:abstractNum w:abstractNumId="11" w15:restartNumberingAfterBreak="0">
+  <w:abstractNum w:abstractNumId="12" w15:restartNumberingAfterBreak="0">
     <w:nsid w:val="6AF924D6"/>
     <w:multiLevelType w:val="multilevel"/>
     <w:tmpl w:val="D8F60A0A"/>
@@ -2028,7 +2548,7 @@
       </w:pPr>
     </w:lvl>
   </w:abstractNum>
-  <w:abstractNum w:abstractNumId="12" w15:restartNumberingAfterBreak="0">
+  <w:abstractNum w:abstractNumId="13" w15:restartNumberingAfterBreak="0">
     <w:nsid w:val="703C734E"/>
     <w:multiLevelType w:val="multilevel"/>
     <w:tmpl w:val="AF1C5DBA"/>
@@ -2141,7 +2661,7 @@
       </w:pPr>
     </w:lvl>
   </w:abstractNum>
-  <w:abstractNum w:abstractNumId="13" w15:restartNumberingAfterBreak="0">
+  <w:abstractNum w:abstractNumId="14" w15:restartNumberingAfterBreak="0">
     <w:nsid w:val="74967E56"/>
     <w:multiLevelType w:val="multilevel"/>
     <w:tmpl w:val="E990F9B4"/>
@@ -2254,7 +2774,7 @@
       </w:pPr>
     </w:lvl>
   </w:abstractNum>
-  <w:abstractNum w:abstractNumId="14" w15:restartNumberingAfterBreak="0">
+  <w:abstractNum w:abstractNumId="15" w15:restartNumberingAfterBreak="0">
     <w:nsid w:val="77856E0A"/>
     <w:multiLevelType w:val="hybridMultilevel"/>
     <w:tmpl w:val="BA9C9B98"/>
@@ -2367,7 +2887,7 @@
       </w:rPr>
     </w:lvl>
   </w:abstractNum>
-  <w:abstractNum w:abstractNumId="15" w15:restartNumberingAfterBreak="0">
+  <w:abstractNum w:abstractNumId="16" w15:restartNumberingAfterBreak="0">
     <w:nsid w:val="7C163702"/>
     <w:multiLevelType w:val="hybridMultilevel"/>
     <w:tmpl w:val="E9B44DDC"/>
@@ -2480,7 +3000,7 @@
       </w:rPr>
     </w:lvl>
   </w:abstractNum>
-  <w:abstractNum w:abstractNumId="16" w15:restartNumberingAfterBreak="0">
+  <w:abstractNum w:abstractNumId="17" w15:restartNumberingAfterBreak="0">
     <w:nsid w:val="7DD65361"/>
     <w:multiLevelType w:val="multilevel"/>
     <w:tmpl w:val="E7A0A14C"/>
@@ -2593,7 +3113,7 @@
       </w:pPr>
     </w:lvl>
   </w:abstractNum>
-  <w:abstractNum w:abstractNumId="17" w15:restartNumberingAfterBreak="0">
+  <w:abstractNum w:abstractNumId="18" w15:restartNumberingAfterBreak="0">
     <w:nsid w:val="7DFA3CBD"/>
     <w:multiLevelType w:val="multilevel"/>
     <w:tmpl w:val="D1F8B6F2"/>
@@ -2710,61 +3230,64 @@
     <w:abstractNumId w:val="2"/>
   </w:num>
   <w:num w:numId="2">
-    <w:abstractNumId w:val="6"/>
+    <w:abstractNumId w:val="7"/>
   </w:num>
   <w:num w:numId="3">
-    <w:abstractNumId w:val="14"/>
+    <w:abstractNumId w:val="15"/>
   </w:num>
   <w:num w:numId="4">
-    <w:abstractNumId w:val="13"/>
+    <w:abstractNumId w:val="14"/>
   </w:num>
   <w:num w:numId="5">
     <w:abstractNumId w:val="4"/>
   </w:num>
   <w:num w:numId="6">
-    <w:abstractNumId w:val="17"/>
+    <w:abstractNumId w:val="18"/>
   </w:num>
   <w:num w:numId="7">
     <w:abstractNumId w:val="5"/>
   </w:num>
   <w:num w:numId="8">
-    <w:abstractNumId w:val="10"/>
+    <w:abstractNumId w:val="11"/>
   </w:num>
   <w:num w:numId="9">
     <w:abstractNumId w:val="1"/>
   </w:num>
   <w:num w:numId="10">
-    <w:abstractNumId w:val="11"/>
+    <w:abstractNumId w:val="12"/>
   </w:num>
   <w:num w:numId="11">
-    <w:abstractNumId w:val="12"/>
+    <w:abstractNumId w:val="13"/>
   </w:num>
   <w:num w:numId="12">
-    <w:abstractNumId w:val="16"/>
+    <w:abstractNumId w:val="17"/>
   </w:num>
   <w:num w:numId="13">
-    <w:abstractNumId w:val="7"/>
+    <w:abstractNumId w:val="8"/>
   </w:num>
   <w:num w:numId="14">
     <w:abstractNumId w:val="0"/>
   </w:num>
   <w:num w:numId="15">
-    <w:abstractNumId w:val="8"/>
+    <w:abstractNumId w:val="9"/>
   </w:num>
   <w:num w:numId="16">
-    <w:abstractNumId w:val="9"/>
+    <w:abstractNumId w:val="10"/>
   </w:num>
   <w:num w:numId="17">
-    <w:abstractNumId w:val="15"/>
+    <w:abstractNumId w:val="16"/>
   </w:num>
   <w:num w:numId="18">
     <w:abstractNumId w:val="3"/>
+  </w:num>
+  <w:num w:numId="19">
+    <w:abstractNumId w:val="6"/>
   </w:num>
 </w:numbering>
 </file>
 
 <file path=word/styles.xml><?xml version="1.0" encoding="utf-8"?>
-<w:styles xmlns:mc="http://schemas.openxmlformats.org/markup-compatibility/2006" xmlns:r="http://schemas.openxmlformats.org/officeDocument/2006/relationships" xmlns:w="http://schemas.openxmlformats.org/wordprocessingml/2006/main" xmlns:w14="http://schemas.microsoft.com/office/word/2010/wordml" xmlns:w15="http://schemas.microsoft.com/office/word/2012/wordml" xmlns:w16cex="http://schemas.microsoft.com/office/word/2018/wordml/cex" xmlns:w16cid="http://schemas.microsoft.com/office/word/2016/wordml/cid" xmlns:w16="http://schemas.microsoft.com/office/word/2018/wordml" xmlns:w16se="http://schemas.microsoft.com/office/word/2015/wordml/symex" mc:Ignorable="w14 w15 w16se w16cid w16 w16cex">
+<w:styles xmlns:mc="http://schemas.openxmlformats.org/markup-compatibility/2006" xmlns:r="http://schemas.openxmlformats.org/officeDocument/2006/relationships" xmlns:w="http://schemas.openxmlformats.org/wordprocessingml/2006/main" xmlns:w14="http://schemas.microsoft.com/office/word/2010/wordml" xmlns:w15="http://schemas.microsoft.com/office/word/2012/wordml" xmlns:w16cex="http://schemas.microsoft.com/office/word/2018/wordml/cex" xmlns:w16cid="http://schemas.microsoft.com/office/word/2016/wordml/cid" xmlns:w16="http://schemas.microsoft.com/office/word/2018/wordml" xmlns:w16sdtdh="http://schemas.microsoft.com/office/word/2020/wordml/sdtdatahash" xmlns:w16se="http://schemas.microsoft.com/office/word/2015/wordml/symex" mc:Ignorable="w14 w15 w16se w16cid w16 w16cex w16sdtdh">
   <w:docDefaults>
     <w:rPrDefault>
       <w:rPr>
@@ -3157,10 +3680,13 @@
   <w:style w:type="paragraph" w:default="1" w:styleId="Normal">
     <w:name w:val="Normal"/>
     <w:qFormat/>
-    <w:rsid w:val="005A279E"/>
+    <w:rsid w:val="005830F5"/>
     <w:pPr>
       <w:spacing w:after="240" w:line="276" w:lineRule="auto"/>
     </w:pPr>
+    <w:rPr>
+      <w:sz w:val="20"/>
+    </w:rPr>
   </w:style>
   <w:style w:type="paragraph" w:styleId="Heading1">
     <w:name w:val="heading 1"/>
@@ -3312,7 +3838,6 @@
     <w:unhideWhenUsed/>
     <w:rsid w:val="00AD4778"/>
     <w:rPr>
-      <w:sz w:val="20"/>
       <w:szCs w:val="20"/>
     </w:rPr>
   </w:style>
@@ -3449,6 +3974,114 @@
       <w:color w:val="2F5496" w:themeColor="accent1" w:themeShade="BF"/>
       <w:sz w:val="26"/>
       <w:szCs w:val="26"/>
+    </w:rPr>
+  </w:style>
+  <w:style w:type="character" w:customStyle="1" w:styleId="sbd4de77e21">
+    <w:name w:val="sbd4de77e21"/>
+    <w:basedOn w:val="DefaultParagraphFont"/>
+    <w:rsid w:val="009F76E0"/>
+    <w:rPr>
+      <w:b/>
+      <w:bCs/>
+    </w:rPr>
+  </w:style>
+  <w:style w:type="character" w:customStyle="1" w:styleId="s91538c6821">
+    <w:name w:val="s91538c6821"/>
+    <w:basedOn w:val="DefaultParagraphFont"/>
+    <w:rsid w:val="00E050D6"/>
+    <w:rPr>
+      <w:b/>
+      <w:bCs/>
+    </w:rPr>
+  </w:style>
+  <w:style w:type="character" w:customStyle="1" w:styleId="s0079c92421">
+    <w:name w:val="s0079c92421"/>
+    <w:basedOn w:val="DefaultParagraphFont"/>
+    <w:rsid w:val="00E050D6"/>
+    <w:rPr>
+      <w:b/>
+      <w:bCs/>
+    </w:rPr>
+  </w:style>
+  <w:style w:type="character" w:customStyle="1" w:styleId="s99cd0b6d21">
+    <w:name w:val="s99cd0b6d21"/>
+    <w:basedOn w:val="DefaultParagraphFont"/>
+    <w:rsid w:val="00E050D6"/>
+    <w:rPr>
+      <w:b/>
+      <w:bCs/>
+    </w:rPr>
+  </w:style>
+  <w:style w:type="character" w:customStyle="1" w:styleId="sfc9cf5d421">
+    <w:name w:val="sfc9cf5d421"/>
+    <w:basedOn w:val="DefaultParagraphFont"/>
+    <w:rsid w:val="005830F5"/>
+    <w:rPr>
+      <w:b/>
+      <w:bCs/>
+    </w:rPr>
+  </w:style>
+  <w:style w:type="character" w:customStyle="1" w:styleId="scfa361c321">
+    <w:name w:val="scfa361c321"/>
+    <w:basedOn w:val="DefaultParagraphFont"/>
+    <w:rsid w:val="006A2ADA"/>
+    <w:rPr>
+      <w:b/>
+      <w:bCs/>
+    </w:rPr>
+  </w:style>
+  <w:style w:type="character" w:customStyle="1" w:styleId="seb3b18d521">
+    <w:name w:val="seb3b18d521"/>
+    <w:basedOn w:val="DefaultParagraphFont"/>
+    <w:rsid w:val="00006217"/>
+    <w:rPr>
+      <w:b/>
+      <w:bCs/>
+    </w:rPr>
+  </w:style>
+  <w:style w:type="character" w:customStyle="1" w:styleId="s600f089321">
+    <w:name w:val="s600f089321"/>
+    <w:basedOn w:val="DefaultParagraphFont"/>
+    <w:rsid w:val="003155E9"/>
+    <w:rPr>
+      <w:b/>
+      <w:bCs/>
+    </w:rPr>
+  </w:style>
+  <w:style w:type="character" w:customStyle="1" w:styleId="s250febb921">
+    <w:name w:val="s250febb921"/>
+    <w:basedOn w:val="DefaultParagraphFont"/>
+    <w:rsid w:val="003155E9"/>
+    <w:rPr>
+      <w:b/>
+      <w:bCs/>
+    </w:rPr>
+  </w:style>
+  <w:style w:type="character" w:customStyle="1" w:styleId="s3d6b436321">
+    <w:name w:val="s3d6b436321"/>
+    <w:basedOn w:val="DefaultParagraphFont"/>
+    <w:rsid w:val="00CA658E"/>
+    <w:rPr>
+      <w:b/>
+      <w:bCs/>
+    </w:rPr>
+  </w:style>
+  <w:style w:type="character" w:customStyle="1" w:styleId="s88421bc821">
+    <w:name w:val="s88421bc821"/>
+    <w:basedOn w:val="DefaultParagraphFont"/>
+    <w:rsid w:val="0078303A"/>
+    <w:rPr>
+      <w:b/>
+      <w:bCs/>
+    </w:rPr>
+  </w:style>
+  <w:style w:type="character" w:customStyle="1" w:styleId="s5b29cdb921">
+    <w:name w:val="s5b29cdb921"/>
+    <w:basedOn w:val="DefaultParagraphFont"/>
+    <w:rsid w:val="0078303A"/>
+    <w:rPr>
+      <w:b/>
+      <w:bCs/>
     </w:rPr>
   </w:style>
 </w:styles>

</xml_diff>